<commit_message>
Update Report (Chao Xie s361499).docx
</commit_message>
<xml_diff>
--- a/Report (Chao Xie s361499).docx
+++ b/Report (Chao Xie s361499).docx
@@ -48,27 +48,33 @@
         <w:rPr>
           <w:rFonts w:hint="default" w:ascii="Times New Roman Regular" w:hAnsi="Times New Roman Regular" w:cs="Times New Roman Regular"/>
           <w:b/>
-          <w:sz w:val="36"/>
-          <w:szCs w:val="36"/>
-        </w:rPr>
-      </w:pPr>
-    </w:p>
-    <w:p>
-      <w:pPr>
-        <w:rPr>
-          <w:rFonts w:hint="default" w:ascii="Times New Roman Regular" w:hAnsi="Times New Roman Regular" w:cs="Times New Roman Regular"/>
+          <w:sz w:val="28"/>
+          <w:szCs w:val="28"/>
+        </w:rPr>
+      </w:pPr>
+    </w:p>
+    <w:p>
+      <w:pPr>
+        <w:rPr>
+          <w:rFonts w:hint="default" w:ascii="Times New Roman Regular" w:hAnsi="Times New Roman Regular" w:cs="Times New Roman Regular"/>
+          <w:sz w:val="28"/>
+          <w:szCs w:val="28"/>
         </w:rPr>
       </w:pPr>
       <w:r>
         <w:rPr>
           <w:rFonts w:hint="default" w:ascii="Times New Roman Regular" w:hAnsi="Times New Roman Regular" w:cs="Times New Roman Regular"/>
           <w:b/>
+          <w:sz w:val="28"/>
+          <w:szCs w:val="28"/>
         </w:rPr>
         <w:t>Introduction</w:t>
       </w:r>
       <w:r>
         <w:rPr>
           <w:rFonts w:hint="default" w:ascii="Times New Roman Regular" w:hAnsi="Times New Roman Regular" w:cs="Times New Roman Regular"/>
+          <w:sz w:val="28"/>
+          <w:szCs w:val="28"/>
         </w:rPr>
         <w:t xml:space="preserve">: </w:t>
       </w:r>
@@ -347,18 +353,24 @@
       <w:pPr>
         <w:rPr>
           <w:rFonts w:hint="default" w:ascii="Times New Roman Regular" w:hAnsi="Times New Roman Regular" w:cs="Times New Roman Regular"/>
+          <w:sz w:val="28"/>
+          <w:szCs w:val="28"/>
         </w:rPr>
       </w:pPr>
       <w:r>
         <w:rPr>
           <w:rFonts w:hint="default" w:ascii="Times New Roman Regular" w:hAnsi="Times New Roman Regular" w:cs="Times New Roman Regular"/>
           <w:b/>
+          <w:sz w:val="28"/>
+          <w:szCs w:val="28"/>
         </w:rPr>
         <w:t>Process</w:t>
       </w:r>
       <w:r>
         <w:rPr>
           <w:rFonts w:hint="default" w:ascii="Times New Roman Regular" w:hAnsi="Times New Roman Regular" w:cs="Times New Roman Regular"/>
+          <w:sz w:val="28"/>
+          <w:szCs w:val="28"/>
         </w:rPr>
         <w:t xml:space="preserve">: </w:t>
       </w:r>
@@ -803,6 +815,8 @@
           <w:bCs/>
         </w:rPr>
       </w:pPr>
+      <w:bookmarkStart w:id="0" w:name="_GoBack"/>
+      <w:bookmarkEnd w:id="0"/>
     </w:p>
     <w:p>
       <w:pPr>
@@ -890,18 +904,24 @@
       <w:pPr>
         <w:rPr>
           <w:rFonts w:hint="default" w:ascii="Times New Roman Regular" w:hAnsi="Times New Roman Regular" w:cs="Times New Roman Regular"/>
+          <w:sz w:val="28"/>
+          <w:szCs w:val="28"/>
         </w:rPr>
       </w:pPr>
       <w:r>
         <w:rPr>
           <w:rFonts w:hint="default" w:ascii="Times New Roman Regular" w:hAnsi="Times New Roman Regular" w:cs="Times New Roman Regular"/>
           <w:b/>
+          <w:sz w:val="28"/>
+          <w:szCs w:val="28"/>
         </w:rPr>
         <w:t>Conclusion</w:t>
       </w:r>
       <w:r>
         <w:rPr>
           <w:rFonts w:hint="default" w:ascii="Times New Roman Regular" w:hAnsi="Times New Roman Regular" w:cs="Times New Roman Regular"/>
+          <w:sz w:val="28"/>
+          <w:szCs w:val="28"/>
         </w:rPr>
         <w:t xml:space="preserve">: </w:t>
       </w:r>
@@ -939,16 +959,7 @@
           <w:rFonts w:hint="default" w:ascii="Times New Roman Regular" w:hAnsi="Times New Roman Regular" w:cs="Times New Roman Regular"/>
           <w:lang w:val="en-AU"/>
         </w:rPr>
-        <w:t>Using unit tests motivates me to structure my code better, if the code is w</w:t>
-      </w:r>
-      <w:bookmarkStart w:id="0" w:name="_GoBack"/>
-      <w:bookmarkEnd w:id="0"/>
-      <w:r>
-        <w:rPr>
-          <w:rFonts w:hint="default" w:ascii="Times New Roman Regular" w:hAnsi="Times New Roman Regular" w:cs="Times New Roman Regular"/>
-          <w:lang w:val="en-AU"/>
-        </w:rPr>
-        <w:t>ritten in a messy and haphazardly coupled way, it can make it difficult to unit test.</w:t>
+        <w:t>Using unit tests motivates me to structure my code better, if the code is written in a messy and haphazardly coupled way, it can make it difficult to unit test.</w:t>
       </w:r>
     </w:p>
     <w:p>
@@ -1079,7 +1090,7 @@
     <w:lsdException w:qFormat="1" w:unhideWhenUsed="0" w:uiPriority="10" w:semiHidden="0" w:name="Title"/>
     <w:lsdException w:uiPriority="99" w:name="Closing"/>
     <w:lsdException w:uiPriority="99" w:name="Signature"/>
-    <w:lsdException w:uiPriority="1" w:name="Default Paragraph Font"/>
+    <w:lsdException w:qFormat="1" w:uiPriority="1" w:name="Default Paragraph Font"/>
     <w:lsdException w:uiPriority="99" w:name="Body Text"/>
     <w:lsdException w:uiPriority="99" w:name="Body Text Indent"/>
     <w:lsdException w:uiPriority="99" w:name="List Continue"/>
@@ -1284,6 +1295,7 @@
     <w:name w:val="Default Paragraph Font"/>
     <w:semiHidden/>
     <w:unhideWhenUsed/>
+    <w:qFormat/>
     <w:uiPriority w:val="1"/>
   </w:style>
   <w:style w:type="table" w:default="1" w:styleId="4">

</xml_diff>